<commit_message>
Github Actions. Añadiendo ejecución de tests. Package.json añadido y eslintrc modificado
</commit_message>
<xml_diff>
--- a/Documentacion/CristianSoler2.docx
+++ b/Documentacion/CristianSoler2.docx
@@ -147,14 +147,11 @@
     </w:p>
     <w:p>
       <w:r>
-        <w:rPr>
-          <w:noProof/>
-        </w:rPr>
         <w:drawing>
-          <wp:inline distT="0" distB="0" distL="0" distR="0" wp14:anchorId="53A37837" wp14:editId="07653DFA">
-            <wp:extent cx="2760453" cy="1609399"/>
-            <wp:effectExtent l="0" t="0" r="1905" b="0"/>
-            <wp:docPr id="103918130" name="Imagen 1"/>
+          <wp:inline distT="0" distB="0" distL="0" distR="0" wp14:anchorId="38647B0F" wp14:editId="2356C438">
+            <wp:extent cx="5510313" cy="3776353"/>
+            <wp:effectExtent l="0" t="0" r="0" b="0"/>
+            <wp:docPr id="1951058437" name="Imagen 1"/>
             <wp:cNvGraphicFramePr>
               <a:graphicFrameLocks xmlns:a="http://schemas.openxmlformats.org/drawingml/2006/main" noChangeAspect="1"/>
             </wp:cNvGraphicFramePr>
@@ -162,7 +159,7 @@
               <a:graphicData uri="http://schemas.openxmlformats.org/drawingml/2006/picture">
                 <pic:pic xmlns:pic="http://schemas.openxmlformats.org/drawingml/2006/picture">
                   <pic:nvPicPr>
-                    <pic:cNvPr id="103918130" name=""/>
+                    <pic:cNvPr id="1951058437" name=""/>
                     <pic:cNvPicPr/>
                   </pic:nvPicPr>
                   <pic:blipFill>
@@ -174,7 +171,7 @@
                   <pic:spPr>
                     <a:xfrm>
                       <a:off x="0" y="0"/>
-                      <a:ext cx="2768523" cy="1614104"/>
+                      <a:ext cx="5526318" cy="3787322"/>
                     </a:xfrm>
                     <a:prstGeom prst="rect">
                       <a:avLst/>
@@ -190,6 +187,7 @@
     <w:p/>
     <w:p>
       <w:r>
+        <w:lastRenderedPageBreak/>
         <w:t xml:space="preserve">Se ejecutará cuando se realice un </w:t>
       </w:r>
       <w:proofErr w:type="spellStart"/>
@@ -355,7 +353,6 @@
         <w:rPr>
           <w:noProof/>
         </w:rPr>
-        <w:lastRenderedPageBreak/>
         <w:drawing>
           <wp:inline distT="0" distB="0" distL="0" distR="0" wp14:anchorId="719DA99F" wp14:editId="39041943">
             <wp:extent cx="3490861" cy="3545457"/>
@@ -525,6 +522,7 @@
         <w:rPr>
           <w:noProof/>
         </w:rPr>
+        <w:lastRenderedPageBreak/>
         <w:drawing>
           <wp:inline distT="0" distB="0" distL="0" distR="0" wp14:anchorId="2DCF94A3" wp14:editId="326C9D20">
             <wp:extent cx="5400040" cy="2045335"/>
@@ -567,7 +565,6 @@
         <w:rPr>
           <w:noProof/>
         </w:rPr>
-        <w:lastRenderedPageBreak/>
         <w:drawing>
           <wp:inline distT="0" distB="0" distL="0" distR="0" wp14:anchorId="34C1A57E" wp14:editId="535E0B96">
             <wp:extent cx="5400040" cy="1510030"/>
@@ -711,45 +708,7 @@
         </w:drawing>
       </w:r>
     </w:p>
-    <w:p>
-      <w:r>
-        <w:drawing>
-          <wp:inline distT="0" distB="0" distL="0" distR="0" wp14:anchorId="7270E3BC" wp14:editId="20E6D6E0">
-            <wp:extent cx="3683479" cy="2252796"/>
-            <wp:effectExtent l="0" t="0" r="0" b="0"/>
-            <wp:docPr id="1625662995" name="Imagen 1"/>
-            <wp:cNvGraphicFramePr>
-              <a:graphicFrameLocks xmlns:a="http://schemas.openxmlformats.org/drawingml/2006/main" noChangeAspect="1"/>
-            </wp:cNvGraphicFramePr>
-            <a:graphic xmlns:a="http://schemas.openxmlformats.org/drawingml/2006/main">
-              <a:graphicData uri="http://schemas.openxmlformats.org/drawingml/2006/picture">
-                <pic:pic xmlns:pic="http://schemas.openxmlformats.org/drawingml/2006/picture">
-                  <pic:nvPicPr>
-                    <pic:cNvPr id="1625662995" name=""/>
-                    <pic:cNvPicPr/>
-                  </pic:nvPicPr>
-                  <pic:blipFill>
-                    <a:blip r:embed="rId15"/>
-                    <a:stretch>
-                      <a:fillRect/>
-                    </a:stretch>
-                  </pic:blipFill>
-                  <pic:spPr>
-                    <a:xfrm>
-                      <a:off x="0" y="0"/>
-                      <a:ext cx="3687064" cy="2254988"/>
-                    </a:xfrm>
-                    <a:prstGeom prst="rect">
-                      <a:avLst/>
-                    </a:prstGeom>
-                  </pic:spPr>
-                </pic:pic>
-              </a:graphicData>
-            </a:graphic>
-          </wp:inline>
-        </w:drawing>
-      </w:r>
-    </w:p>
+    <w:p/>
     <w:p/>
     <w:p/>
     <w:p/>

</xml_diff>